<commit_message>
support array list string to generate multiple row · Issue #11
</commit_message>
<xml_diff>
--- a/samples/docx/TestBasicImage.docx
+++ b/samples/docx/TestBasicImage.docx
@@ -3,16 +3,8 @@
 <w:document xmlns:wpc="http://schemas.microsoft.com/office/word/2010/wordprocessingCanvas" xmlns:cx="http://schemas.microsoft.com/office/drawing/2014/chartex" xmlns:cx1="http://schemas.microsoft.com/office/drawing/2015/9/8/chartex" xmlns:cx2="http://schemas.microsoft.com/office/drawing/2015/10/21/chartex" xmlns:cx3="http://schemas.microsoft.com/office/drawing/2016/5/9/chartex" xmlns:cx4="http://schemas.microsoft.com/office/drawing/2016/5/10/chartex" xmlns:cx5="http://schemas.microsoft.com/office/drawing/2016/5/11/chartex" xmlns:cx6="http://schemas.microsoft.com/office/drawing/2016/5/12/chartex" xmlns:cx7="http://schemas.microsoft.com/office/drawing/2016/5/13/chartex" xmlns:cx8="http://schemas.microsoft.com/office/drawing/2016/5/14/chartex" xmlns:mc="http://schemas.openxmlformats.org/markup-compatibility/2006" xmlns:aink="http://schemas.microsoft.com/office/drawing/2016/ink" xmlns:am3d="http://schemas.microsoft.com/office/drawing/2017/model3d" xmlns:o="urn:schemas-microsoft-com:office:office" xmlns:oel="http://schemas.microsoft.com/office/2019/extlst" xmlns:r="http://schemas.openxmlformats.org/officeDocument/2006/relationships" xmlns:m="http://schemas.openxmlformats.org/officeDocument/2006/math" xmlns:v="urn:schemas-microsoft-com:vml" xmlns:wp14="http://schemas.microsoft.com/office/word/2010/wordprocessingDrawing" xmlns:wp="http://schemas.openxmlformats.org/drawingml/2006/wordprocessingDrawing" xmlns:w10="urn:schemas-microsoft-com:office:word" xmlns:w="http://schemas.openxmlformats.org/wordprocessingml/2006/main" xmlns:w14="http://schemas.microsoft.com/office/word/2010/wordml" xmlns:w15="http://schemas.microsoft.com/office/word/2012/wordml" xmlns:w16cex="http://schemas.microsoft.com/office/word/2018/wordml/cex" xmlns:w16cid="http://schemas.microsoft.com/office/word/2016/wordml/cid" xmlns:w16="http://schemas.microsoft.com/office/word/2018/wordml" xmlns:w16sdtdh="http://schemas.microsoft.com/office/word/2020/wordml/sdtdatahash" xmlns:w16se="http://schemas.microsoft.com/office/word/2015/wordml/symex" xmlns:wpg="http://schemas.microsoft.com/office/word/2010/wordprocessingGroup" xmlns:wpi="http://schemas.microsoft.com/office/word/2010/wordprocessingInk" xmlns:wne="http://schemas.microsoft.com/office/word/2006/wordml" xmlns:wps="http://schemas.microsoft.com/office/word/2010/wordprocessingShape" mc:Ignorable="w14 w15 w16se w16cid w16 w16cex w16sdtdh wp14">
   <w:body>
     <w:p>
-      <w:pPr>
-        <w:pStyle w:val="Heading1"/>
-      </w:pPr>
       <w:r>
-        <w:t>{{Company_Name}} {{APP}} Account Data</w:t>
-      </w:r>
-    </w:p>
-    <w:p>
-      <w:r>
-        <w:t>{{@</w:t>
+        <w:t>{{</w:t>
       </w:r>
       <w:r>
         <w:t>Logo</w:t>
@@ -22,188 +14,9 @@
       </w:r>
     </w:p>
     <w:p/>
-    <w:tbl>
-      <w:tblPr>
-        <w:tblStyle w:val="TableGrid"/>
-        <w:tblW w:w="0" w:type="auto"/>
-        <w:tblLook w:val="04A0" w:firstRow="1" w:lastRow="0" w:firstColumn="1" w:lastColumn="0" w:noHBand="0" w:noVBand="1"/>
-      </w:tblPr>
-      <w:tblGrid>
-        <w:gridCol w:w="1870"/>
-        <w:gridCol w:w="1870"/>
-        <w:gridCol w:w="1870"/>
-        <w:gridCol w:w="1870"/>
-        <w:gridCol w:w="1870"/>
-      </w:tblGrid>
-      <w:tr>
-        <w:tc>
-          <w:tcPr>
-            <w:tcW w:w="1870" w:type="dxa"/>
-            <w:shd w:val="clear" w:color="auto" w:fill="AEAAAA" w:themeFill="background2" w:themeFillShade="BF"/>
-          </w:tcPr>
-          <w:p>
-            <w:pPr>
-              <w:rPr>
-                <w:b/>
-                <w:bCs/>
-              </w:rPr>
-            </w:pPr>
-            <w:r>
-              <w:rPr>
-                <w:b/>
-                <w:bCs/>
-              </w:rPr>
-              <w:t>Name</w:t>
-            </w:r>
-          </w:p>
-        </w:tc>
-        <w:tc>
-          <w:tcPr>
-            <w:tcW w:w="1870" w:type="dxa"/>
-            <w:shd w:val="clear" w:color="auto" w:fill="AEAAAA" w:themeFill="background2" w:themeFillShade="BF"/>
-          </w:tcPr>
-          <w:p>
-            <w:pPr>
-              <w:rPr>
-                <w:b/>
-                <w:bCs/>
-              </w:rPr>
-            </w:pPr>
-            <w:r>
-              <w:rPr>
-                <w:b/>
-                <w:bCs/>
-              </w:rPr>
-              <w:t>CreateDate</w:t>
-            </w:r>
-          </w:p>
-        </w:tc>
-        <w:tc>
-          <w:tcPr>
-            <w:tcW w:w="1870" w:type="dxa"/>
-            <w:shd w:val="clear" w:color="auto" w:fill="AEAAAA" w:themeFill="background2" w:themeFillShade="BF"/>
-          </w:tcPr>
-          <w:p>
-            <w:pPr>
-              <w:rPr>
-                <w:b/>
-                <w:bCs/>
-              </w:rPr>
-            </w:pPr>
-            <w:r>
-              <w:rPr>
-                <w:b/>
-                <w:bCs/>
-              </w:rPr>
-              <w:t>VIP</w:t>
-            </w:r>
-          </w:p>
-        </w:tc>
-        <w:tc>
-          <w:tcPr>
-            <w:tcW w:w="1870" w:type="dxa"/>
-            <w:shd w:val="clear" w:color="auto" w:fill="AEAAAA" w:themeFill="background2" w:themeFillShade="BF"/>
-          </w:tcPr>
-          <w:p>
-            <w:pPr>
-              <w:rPr>
-                <w:b/>
-                <w:bCs/>
-              </w:rPr>
-            </w:pPr>
-            <w:r>
-              <w:rPr>
-                <w:b/>
-                <w:bCs/>
-              </w:rPr>
-              <w:t>Points</w:t>
-            </w:r>
-          </w:p>
-        </w:tc>
-        <w:tc>
-          <w:tcPr>
-            <w:tcW w:w="1870" w:type="dxa"/>
-            <w:shd w:val="clear" w:color="auto" w:fill="AEAAAA" w:themeFill="background2" w:themeFillShade="BF"/>
-          </w:tcPr>
-          <w:p>
-            <w:pPr>
-              <w:rPr>
-                <w:b/>
-                <w:bCs/>
-              </w:rPr>
-            </w:pPr>
-            <w:r>
-              <w:rPr>
-                <w:b/>
-                <w:bCs/>
-              </w:rPr>
-              <w:t>Remark</w:t>
-            </w:r>
-          </w:p>
-        </w:tc>
-      </w:tr>
-      <w:tr>
-        <w:tc>
-          <w:tcPr>
-            <w:tcW w:w="1870" w:type="dxa"/>
-          </w:tcPr>
-          <w:p>
-            <w:r>
-              <w:t>{{Name}}</w:t>
-            </w:r>
-          </w:p>
-        </w:tc>
-        <w:tc>
-          <w:tcPr>
-            <w:tcW w:w="1870" w:type="dxa"/>
-          </w:tcPr>
-          <w:p>
-            <w:r>
-              <w:t>{{CreateDate}}</w:t>
-            </w:r>
-          </w:p>
-        </w:tc>
-        <w:tc>
-          <w:tcPr>
-            <w:tcW w:w="1870" w:type="dxa"/>
-          </w:tcPr>
-          <w:p>
-            <w:r>
-              <w:t>{{VIP}}</w:t>
-            </w:r>
-          </w:p>
-        </w:tc>
-        <w:tc>
-          <w:tcPr>
-            <w:tcW w:w="1870" w:type="dxa"/>
-          </w:tcPr>
-          <w:p>
-            <w:r>
-              <w:t>{{Points}}</w:t>
-            </w:r>
-          </w:p>
-        </w:tc>
-        <w:tc>
-          <w:tcPr>
-            <w:tcW w:w="1870" w:type="dxa"/>
-          </w:tcPr>
-          <w:p>
-            <w:r>
-              <w:t xml:space="preserve">{{Name}} has </w:t>
-            </w:r>
-            <w:r>
-              <w:rPr>
-                <w:color w:val="FF0000"/>
-              </w:rPr>
-              <w:t xml:space="preserve">{{Points}} </w:t>
-            </w:r>
-            <w:r>
-              <w:t>points</w:t>
-            </w:r>
-          </w:p>
-        </w:tc>
-      </w:tr>
-    </w:tbl>
+    <w:p/>
+    <w:p/>
+    <w:p/>
     <w:p/>
     <w:p/>
     <w:sectPr>

</xml_diff>